<commit_message>
ProblemStatment e Requirements&UseCase  update
Correzzioni in ProblemStatement e update di Requirements&UseCase
</commit_message>
<xml_diff>
--- a/Derivelables/Requirements&UseCase_Unidates.docx
+++ b/Derivelables/Requirements&UseCase_Unidates.docx
@@ -12,7 +12,6 @@
           <w:szCs w:val="40"/>
         </w:rPr>
       </w:pPr>
-      <w:proofErr w:type="spellStart"/>
       <w:r>
         <w:rPr>
           <w:b/>
@@ -20,29 +19,8 @@
           <w:sz w:val="40"/>
           <w:szCs w:val="40"/>
         </w:rPr>
-        <w:t>Roles</w:t>
-      </w:r>
-      <w:proofErr w:type="spellEnd"/>
-      <w:r>
-        <w:rPr>
-          <w:b/>
-          <w:bCs/>
-          <w:sz w:val="40"/>
-          <w:szCs w:val="40"/>
-        </w:rPr>
-        <w:t xml:space="preserve"> </w:t>
-      </w:r>
-      <w:proofErr w:type="spellStart"/>
-      <w:r>
-        <w:rPr>
-          <w:b/>
-          <w:bCs/>
-          <w:sz w:val="40"/>
-          <w:szCs w:val="40"/>
-        </w:rPr>
-        <w:t>Diagram</w:t>
-      </w:r>
-      <w:proofErr w:type="spellEnd"/>
+        <w:t>Roles Diagram</w:t>
+      </w:r>
     </w:p>
     <w:p/>
     <w:p>
@@ -261,23 +239,7 @@
           <w:sz w:val="24"/>
           <w:szCs w:val="24"/>
         </w:rPr>
-        <w:t xml:space="preserve"> e la rimozione di foto o </w:t>
-      </w:r>
-      <w:proofErr w:type="spellStart"/>
-      <w:r>
-        <w:rPr>
-          <w:sz w:val="24"/>
-          <w:szCs w:val="24"/>
-        </w:rPr>
-        <w:t>bio</w:t>
-      </w:r>
-      <w:proofErr w:type="spellEnd"/>
-      <w:r>
-        <w:rPr>
-          <w:sz w:val="24"/>
-          <w:szCs w:val="24"/>
-        </w:rPr>
-        <w:t xml:space="preserve"> compromettenti, e può inoltre</w:t>
+        <w:t xml:space="preserve"> e la rimozione di foto o bio compromettenti, e può inoltre</w:t>
       </w:r>
       <w:r>
         <w:rPr>
@@ -464,7 +426,21 @@
           <w:sz w:val="24"/>
           <w:szCs w:val="24"/>
         </w:rPr>
-        <w:t>RF: Il sistema deve fornire la possibilità di premere sul pulsante login.</w:t>
+        <w:t>RF</w:t>
+      </w:r>
+      <w:r>
+        <w:rPr>
+          <w:sz w:val="24"/>
+          <w:szCs w:val="24"/>
+        </w:rPr>
+        <w:t>1</w:t>
+      </w:r>
+      <w:r>
+        <w:rPr>
+          <w:sz w:val="24"/>
+          <w:szCs w:val="24"/>
+        </w:rPr>
+        <w:t>: Il sistema deve fornire la possibilità di premere sul pulsante login.</w:t>
       </w:r>
     </w:p>
     <w:p>
@@ -486,7 +462,21 @@
           <w:sz w:val="24"/>
           <w:szCs w:val="24"/>
         </w:rPr>
-        <w:t>RF: Il sistema deve fornire la possibilità di accedere alla pagina “chi siamo”.</w:t>
+        <w:t>RF</w:t>
+      </w:r>
+      <w:r>
+        <w:rPr>
+          <w:sz w:val="24"/>
+          <w:szCs w:val="24"/>
+        </w:rPr>
+        <w:t>2</w:t>
+      </w:r>
+      <w:r>
+        <w:rPr>
+          <w:sz w:val="24"/>
+          <w:szCs w:val="24"/>
+        </w:rPr>
+        <w:t>: Il sistema deve fornire la possibilità di accedere alla pagina “chi siamo”.</w:t>
       </w:r>
     </w:p>
     <w:p>
@@ -583,6 +573,13 @@
           <w:sz w:val="24"/>
           <w:szCs w:val="24"/>
         </w:rPr>
+        <w:t>3</w:t>
+      </w:r>
+      <w:r>
+        <w:rPr>
+          <w:sz w:val="24"/>
+          <w:szCs w:val="24"/>
+        </w:rPr>
         <w:t>: Il sistema deve fornire la possibilità di registrarsi.</w:t>
       </w:r>
     </w:p>
@@ -659,7 +656,21 @@
           <w:sz w:val="24"/>
           <w:szCs w:val="24"/>
         </w:rPr>
-        <w:t>RF:</w:t>
+        <w:t>RF</w:t>
+      </w:r>
+      <w:r>
+        <w:rPr>
+          <w:sz w:val="24"/>
+          <w:szCs w:val="24"/>
+        </w:rPr>
+        <w:t>4</w:t>
+      </w:r>
+      <w:r>
+        <w:rPr>
+          <w:sz w:val="24"/>
+          <w:szCs w:val="24"/>
+        </w:rPr>
+        <w:t>:</w:t>
       </w:r>
       <w:r>
         <w:rPr>
@@ -674,6 +685,52 @@
           <w:szCs w:val="24"/>
         </w:rPr>
         <w:t xml:space="preserve">Il sistema deve fornire la possibilità di effettuare il login nella propria area utente. </w:t>
+      </w:r>
+    </w:p>
+    <w:p>
+      <w:pPr>
+        <w:pStyle w:val="Paragrafoelenco"/>
+        <w:ind w:left="2061"/>
+        <w:rPr>
+          <w:b/>
+          <w:bCs/>
+          <w:sz w:val="24"/>
+          <w:szCs w:val="24"/>
+        </w:rPr>
+      </w:pPr>
+    </w:p>
+    <w:p>
+      <w:pPr>
+        <w:pStyle w:val="Paragrafoelenco"/>
+        <w:spacing w:line="120" w:lineRule="auto"/>
+        <w:ind w:left="1168"/>
+        <w:rPr>
+          <w:b/>
+          <w:bCs/>
+          <w:sz w:val="28"/>
+          <w:szCs w:val="28"/>
+        </w:rPr>
+      </w:pPr>
+    </w:p>
+    <w:p>
+      <w:pPr>
+        <w:pStyle w:val="Paragrafoelenco"/>
+        <w:ind w:left="1416"/>
+        <w:rPr>
+          <w:b/>
+          <w:bCs/>
+          <w:sz w:val="24"/>
+          <w:szCs w:val="24"/>
+        </w:rPr>
+      </w:pPr>
+      <w:r>
+        <w:rPr>
+          <w:b/>
+          <w:bCs/>
+          <w:sz w:val="24"/>
+          <w:szCs w:val="24"/>
+        </w:rPr>
+        <w:t>PROFILO</w:t>
       </w:r>
     </w:p>
     <w:p>
@@ -690,39 +747,26 @@
           <w:szCs w:val="24"/>
         </w:rPr>
       </w:pPr>
-    </w:p>
-    <w:p>
-      <w:pPr>
-        <w:pStyle w:val="Paragrafoelenco"/>
-        <w:spacing w:line="120" w:lineRule="auto"/>
-        <w:ind w:left="1168"/>
-        <w:rPr>
-          <w:b/>
-          <w:bCs/>
-          <w:sz w:val="28"/>
-          <w:szCs w:val="28"/>
-        </w:rPr>
-      </w:pPr>
-    </w:p>
-    <w:p>
-      <w:pPr>
-        <w:pStyle w:val="Paragrafoelenco"/>
-        <w:ind w:left="1416"/>
-        <w:rPr>
-          <w:b/>
-          <w:bCs/>
-          <w:sz w:val="24"/>
-          <w:szCs w:val="24"/>
-        </w:rPr>
-      </w:pPr>
-      <w:r>
-        <w:rPr>
-          <w:b/>
-          <w:bCs/>
-          <w:sz w:val="24"/>
-          <w:szCs w:val="24"/>
-        </w:rPr>
-        <w:t>PROFILO</w:t>
+      <w:r>
+        <w:rPr>
+          <w:sz w:val="24"/>
+          <w:szCs w:val="24"/>
+        </w:rPr>
+        <w:t>RF</w:t>
+      </w:r>
+      <w:r>
+        <w:rPr>
+          <w:sz w:val="24"/>
+          <w:szCs w:val="24"/>
+        </w:rPr>
+        <w:t>5</w:t>
+      </w:r>
+      <w:r>
+        <w:rPr>
+          <w:sz w:val="24"/>
+          <w:szCs w:val="24"/>
+        </w:rPr>
+        <w:t>: Il sistema deve fornire la possibilità di visualizzare la propria sezione home.</w:t>
       </w:r>
     </w:p>
     <w:p>
@@ -744,7 +788,21 @@
           <w:sz w:val="24"/>
           <w:szCs w:val="24"/>
         </w:rPr>
-        <w:t>RF: Il sistema deve fornire la possibilità di visualizzare la propria sezione home.</w:t>
+        <w:t>RF</w:t>
+      </w:r>
+      <w:r>
+        <w:rPr>
+          <w:sz w:val="24"/>
+          <w:szCs w:val="24"/>
+        </w:rPr>
+        <w:t>6</w:t>
+      </w:r>
+      <w:r>
+        <w:rPr>
+          <w:sz w:val="24"/>
+          <w:szCs w:val="24"/>
+        </w:rPr>
+        <w:t>: Il sistema deve fornire la possibilità di visualizzare le notifiche.</w:t>
       </w:r>
     </w:p>
     <w:p>
@@ -766,7 +824,22 @@
           <w:sz w:val="24"/>
           <w:szCs w:val="24"/>
         </w:rPr>
-        <w:t>RF: Il sistema deve fornire la possibilità di visualizzare le notifiche.</w:t>
+        <w:lastRenderedPageBreak/>
+        <w:t xml:space="preserve">RF7: </w:t>
+      </w:r>
+      <w:r>
+        <w:rPr>
+          <w:sz w:val="24"/>
+          <w:szCs w:val="24"/>
+        </w:rPr>
+        <w:t>Il sistema deve fornire la possibilità di</w:t>
+      </w:r>
+      <w:r>
+        <w:rPr>
+          <w:sz w:val="24"/>
+          <w:szCs w:val="24"/>
+        </w:rPr>
+        <w:t xml:space="preserve"> modificare il proprio profilo.</w:t>
       </w:r>
     </w:p>
     <w:p>
@@ -856,23 +929,18 @@
           <w:numId w:val="4"/>
         </w:numPr>
         <w:rPr>
-          <w:sz w:val="24"/>
-          <w:szCs w:val="24"/>
-        </w:rPr>
-      </w:pPr>
-      <w:r>
-        <w:rPr>
-          <w:sz w:val="24"/>
-          <w:szCs w:val="24"/>
-        </w:rPr>
-        <w:t>RF</w:t>
-      </w:r>
-      <w:r>
-        <w:rPr>
-          <w:sz w:val="24"/>
-          <w:szCs w:val="24"/>
-        </w:rPr>
-        <w:t>: Il sistema deve fornire la possibilità di mettere mi piace.</w:t>
+          <w:b/>
+          <w:bCs/>
+          <w:sz w:val="24"/>
+          <w:szCs w:val="24"/>
+        </w:rPr>
+      </w:pPr>
+      <w:r>
+        <w:rPr>
+          <w:sz w:val="24"/>
+          <w:szCs w:val="24"/>
+        </w:rPr>
+        <w:t>RF8: Il sistema deve fornire la possibilità di effettuare la ricerca tramite email.</w:t>
       </w:r>
     </w:p>
     <w:p>
@@ -892,7 +960,55 @@
           <w:sz w:val="24"/>
           <w:szCs w:val="24"/>
         </w:rPr>
-        <w:t>RF:</w:t>
+        <w:t>RF</w:t>
+      </w:r>
+      <w:r>
+        <w:rPr>
+          <w:sz w:val="24"/>
+          <w:szCs w:val="24"/>
+        </w:rPr>
+        <w:t>9</w:t>
+      </w:r>
+      <w:r>
+        <w:rPr>
+          <w:sz w:val="24"/>
+          <w:szCs w:val="24"/>
+        </w:rPr>
+        <w:t>: Il sistema deve fornire la possibilità di mettere mi piace.</w:t>
+      </w:r>
+    </w:p>
+    <w:p>
+      <w:pPr>
+        <w:pStyle w:val="Paragrafoelenco"/>
+        <w:numPr>
+          <w:ilvl w:val="0"/>
+          <w:numId w:val="4"/>
+        </w:numPr>
+        <w:rPr>
+          <w:sz w:val="24"/>
+          <w:szCs w:val="24"/>
+        </w:rPr>
+      </w:pPr>
+      <w:r>
+        <w:rPr>
+          <w:sz w:val="24"/>
+          <w:szCs w:val="24"/>
+        </w:rPr>
+        <w:t>RF</w:t>
+      </w:r>
+      <w:r>
+        <w:rPr>
+          <w:sz w:val="24"/>
+          <w:szCs w:val="24"/>
+        </w:rPr>
+        <w:t>10</w:t>
+      </w:r>
+      <w:r>
+        <w:rPr>
+          <w:sz w:val="24"/>
+          <w:szCs w:val="24"/>
+        </w:rPr>
+        <w:t>:</w:t>
       </w:r>
       <w:r>
         <w:rPr>
@@ -906,39 +1022,7 @@
           <w:sz w:val="24"/>
           <w:szCs w:val="24"/>
         </w:rPr>
-        <w:t xml:space="preserve">Il sistema deve fornire la possibilità di partecipare al </w:t>
-      </w:r>
-      <w:proofErr w:type="gramStart"/>
-      <w:r>
-        <w:rPr>
-          <w:sz w:val="24"/>
-          <w:szCs w:val="24"/>
-        </w:rPr>
-        <w:t>mini gioco</w:t>
-      </w:r>
-      <w:proofErr w:type="gramEnd"/>
-      <w:r>
-        <w:rPr>
-          <w:sz w:val="24"/>
-          <w:szCs w:val="24"/>
-        </w:rPr>
-        <w:t xml:space="preserve"> “</w:t>
-      </w:r>
-      <w:proofErr w:type="spellStart"/>
-      <w:r>
-        <w:rPr>
-          <w:sz w:val="24"/>
-          <w:szCs w:val="24"/>
-        </w:rPr>
-        <w:t>FindYouMatch</w:t>
-      </w:r>
-      <w:proofErr w:type="spellEnd"/>
-      <w:r>
-        <w:rPr>
-          <w:sz w:val="24"/>
-          <w:szCs w:val="24"/>
-        </w:rPr>
-        <w:t>”.</w:t>
+        <w:t>Il sistema deve fornire la possibilità di partecipare al mini gioco “FindYouMatch”.</w:t>
       </w:r>
     </w:p>
     <w:p>
@@ -996,6 +1080,13 @@
           <w:sz w:val="24"/>
           <w:szCs w:val="24"/>
         </w:rPr>
+        <w:t>11</w:t>
+      </w:r>
+      <w:r>
+        <w:rPr>
+          <w:sz w:val="24"/>
+          <w:szCs w:val="24"/>
+        </w:rPr>
         <w:t>: Il sistema deve fornire la possibilità di inviare delle segnalazioni al moderatore.</w:t>
       </w:r>
     </w:p>
@@ -1103,6 +1194,13 @@
           <w:sz w:val="24"/>
           <w:szCs w:val="24"/>
         </w:rPr>
+        <w:t>12</w:t>
+      </w:r>
+      <w:r>
+        <w:rPr>
+          <w:sz w:val="24"/>
+          <w:szCs w:val="24"/>
+        </w:rPr>
         <w:t>: Il sistema deve fornire la possibilità di inviare delle segnalazioni all’amministratore.</w:t>
       </w:r>
     </w:p>
@@ -1123,7 +1221,21 @@
           <w:sz w:val="24"/>
           <w:szCs w:val="24"/>
         </w:rPr>
-        <w:t>RF: Il sistema deve fornire la possibilità di visualizzare integralmente tutti i profili con foto e informazioni, per controllarne la correttezza.</w:t>
+        <w:t>RF</w:t>
+      </w:r>
+      <w:r>
+        <w:rPr>
+          <w:sz w:val="24"/>
+          <w:szCs w:val="24"/>
+        </w:rPr>
+        <w:t>13</w:t>
+      </w:r>
+      <w:r>
+        <w:rPr>
+          <w:sz w:val="24"/>
+          <w:szCs w:val="24"/>
+        </w:rPr>
+        <w:t>: Il sistema deve fornire la possibilità di visualizzare integralmente tutti i profili con foto e informazioni, per controllarne la correttezza.</w:t>
       </w:r>
     </w:p>
     <w:p>
@@ -1143,23 +1255,21 @@
           <w:sz w:val="24"/>
           <w:szCs w:val="24"/>
         </w:rPr>
-        <w:t xml:space="preserve">RF: Il sistema deve fornire la possibilità di rimuovere foto o </w:t>
-      </w:r>
-      <w:proofErr w:type="spellStart"/>
-      <w:r>
-        <w:rPr>
-          <w:sz w:val="24"/>
-          <w:szCs w:val="24"/>
-        </w:rPr>
-        <w:t>bio</w:t>
-      </w:r>
-      <w:proofErr w:type="spellEnd"/>
-      <w:r>
-        <w:rPr>
-          <w:sz w:val="24"/>
-          <w:szCs w:val="24"/>
-        </w:rPr>
-        <w:t xml:space="preserve"> che posso risultare offensivi.</w:t>
+        <w:t>RF</w:t>
+      </w:r>
+      <w:r>
+        <w:rPr>
+          <w:sz w:val="24"/>
+          <w:szCs w:val="24"/>
+        </w:rPr>
+        <w:t>14</w:t>
+      </w:r>
+      <w:r>
+        <w:rPr>
+          <w:sz w:val="24"/>
+          <w:szCs w:val="24"/>
+        </w:rPr>
+        <w:t>: Il sistema deve fornire la possibilità di rimuovere foto o bio che posso risultare offensivi.</w:t>
       </w:r>
     </w:p>
     <w:p>
@@ -1249,7 +1359,21 @@
           <w:sz w:val="24"/>
           <w:szCs w:val="24"/>
         </w:rPr>
-        <w:t>RF: Il sistema deve fornire la possibilità di rimuovere gli utenti.</w:t>
+        <w:t>RF</w:t>
+      </w:r>
+      <w:r>
+        <w:rPr>
+          <w:sz w:val="24"/>
+          <w:szCs w:val="24"/>
+        </w:rPr>
+        <w:t>15</w:t>
+      </w:r>
+      <w:r>
+        <w:rPr>
+          <w:sz w:val="24"/>
+          <w:szCs w:val="24"/>
+        </w:rPr>
+        <w:t>: Il sistema deve fornire la possibilità di rimuovere gli utenti.</w:t>
       </w:r>
     </w:p>
     <w:p>
@@ -1271,7 +1395,21 @@
           <w:sz w:val="24"/>
           <w:szCs w:val="24"/>
         </w:rPr>
-        <w:t xml:space="preserve">RF: Il sistema deve fornire la possibilità di ricevere segnalazioni. </w:t>
+        <w:t>RF</w:t>
+      </w:r>
+      <w:r>
+        <w:rPr>
+          <w:sz w:val="24"/>
+          <w:szCs w:val="24"/>
+        </w:rPr>
+        <w:t>16</w:t>
+      </w:r>
+      <w:r>
+        <w:rPr>
+          <w:sz w:val="24"/>
+          <w:szCs w:val="24"/>
+        </w:rPr>
+        <w:t xml:space="preserve">: Il sistema deve fornire la possibilità di ricevere segnalazioni. </w:t>
       </w:r>
     </w:p>
     <w:p>
@@ -1344,7 +1482,6 @@
           <w:szCs w:val="24"/>
         </w:rPr>
       </w:pPr>
-      <w:proofErr w:type="spellStart"/>
       <w:r>
         <w:rPr>
           <w:b/>
@@ -1354,7 +1491,6 @@
         </w:rPr>
         <w:t>Usability</w:t>
       </w:r>
-      <w:proofErr w:type="spellEnd"/>
     </w:p>
     <w:p>
       <w:pPr>
@@ -1427,23 +1563,7 @@
           <w:sz w:val="24"/>
           <w:szCs w:val="24"/>
         </w:rPr>
-        <w:t xml:space="preserve">Il sistema sarà capace di rispondere a qualsiasi tipo di input, corretto o meno che sia. In caso di </w:t>
-      </w:r>
-      <w:proofErr w:type="spellStart"/>
-      <w:r>
-        <w:rPr>
-          <w:sz w:val="24"/>
-          <w:szCs w:val="24"/>
-        </w:rPr>
-        <w:t>failure</w:t>
-      </w:r>
-      <w:proofErr w:type="spellEnd"/>
-      <w:r>
-        <w:rPr>
-          <w:sz w:val="24"/>
-          <w:szCs w:val="24"/>
-        </w:rPr>
-        <w:t xml:space="preserve"> delle operazioni, il sistema farà ripetere le operazioni.</w:t>
+        <w:t>Il sistema sarà capace di rispondere a qualsiasi tipo di input, corretto o meno che sia. In caso di failure delle operazioni, il sistema farà ripetere le operazioni.</w:t>
       </w:r>
     </w:p>
     <w:p>
@@ -1516,6 +1636,7 @@
           <w:sz w:val="24"/>
           <w:szCs w:val="24"/>
         </w:rPr>
+        <w:lastRenderedPageBreak/>
         <w:t>Sarà possibile utilizzare il sistema in concorrenza, indipendentemente dal numero di accessi.</w:t>
       </w:r>
     </w:p>
@@ -1545,18 +1666,15 @@
           <w:szCs w:val="24"/>
         </w:rPr>
       </w:pPr>
-      <w:proofErr w:type="spellStart"/>
-      <w:r>
-        <w:rPr>
-          <w:b/>
-          <w:bCs/>
-          <w:sz w:val="24"/>
-          <w:szCs w:val="24"/>
-        </w:rPr>
-        <w:lastRenderedPageBreak/>
+      <w:r>
+        <w:rPr>
+          <w:b/>
+          <w:bCs/>
+          <w:sz w:val="24"/>
+          <w:szCs w:val="24"/>
+        </w:rPr>
         <w:t>Supportability</w:t>
       </w:r>
-      <w:proofErr w:type="spellEnd"/>
     </w:p>
     <w:p>
       <w:pPr>
@@ -1572,23 +1690,7 @@
           <w:sz w:val="24"/>
           <w:szCs w:val="24"/>
         </w:rPr>
-        <w:t>Il sistema potrà successivamente essere ampliato e migliorato, in quanto sarà sviluppato tramite un approccio Object-</w:t>
-      </w:r>
-      <w:proofErr w:type="spellStart"/>
-      <w:r>
-        <w:rPr>
-          <w:sz w:val="24"/>
-          <w:szCs w:val="24"/>
-        </w:rPr>
-        <w:t>Oriented</w:t>
-      </w:r>
-      <w:proofErr w:type="spellEnd"/>
-      <w:r>
-        <w:rPr>
-          <w:sz w:val="24"/>
-          <w:szCs w:val="24"/>
-        </w:rPr>
-        <w:t xml:space="preserve"> e l’utilizzo di design pattern efficienti.</w:t>
+        <w:t>Il sistema potrà successivamente essere ampliato e migliorato, in quanto sarà sviluppato tramite un approccio Object-Oriented e l’utilizzo di design pattern efficienti.</w:t>
       </w:r>
     </w:p>
     <w:p>
@@ -1716,6 +1818,1032 @@
         </w:rPr>
       </w:pPr>
     </w:p>
+    <w:p>
+      <w:r>
+        <w:t>//Scenari 5-6-7-8</w:t>
+      </w:r>
+    </w:p>
+    <w:p/>
+    <w:tbl>
+      <w:tblPr>
+        <w:tblStyle w:val="Grigliatabella"/>
+        <w:tblW w:w="9655" w:type="dxa"/>
+        <w:tblLook w:val="04A0" w:firstRow="1" w:lastRow="0" w:firstColumn="1" w:lastColumn="0" w:noHBand="0" w:noVBand="1"/>
+      </w:tblPr>
+      <w:tblGrid>
+        <w:gridCol w:w="2411"/>
+        <w:gridCol w:w="7244"/>
+      </w:tblGrid>
+      <w:tr>
+        <w:trPr>
+          <w:trHeight w:val="385"/>
+        </w:trPr>
+        <w:tc>
+          <w:tcPr>
+            <w:tcW w:w="2411" w:type="dxa"/>
+          </w:tcPr>
+          <w:p>
+            <w:pPr>
+              <w:rPr>
+                <w:b/>
+                <w:bCs/>
+                <w:i/>
+                <w:iCs/>
+              </w:rPr>
+            </w:pPr>
+            <w:r>
+              <w:rPr>
+                <w:b/>
+                <w:bCs/>
+                <w:i/>
+                <w:iCs/>
+              </w:rPr>
+              <w:t>Nome</w:t>
+            </w:r>
+          </w:p>
+        </w:tc>
+        <w:tc>
+          <w:tcPr>
+            <w:tcW w:w="7244" w:type="dxa"/>
+          </w:tcPr>
+          <w:p>
+            <w:pPr>
+              <w:jc w:val="center"/>
+            </w:pPr>
+            <w:r>
+              <w:t>Utente registrato modifica il profilo</w:t>
+            </w:r>
+          </w:p>
+        </w:tc>
+      </w:tr>
+      <w:tr>
+        <w:trPr>
+          <w:trHeight w:val="715"/>
+        </w:trPr>
+        <w:tc>
+          <w:tcPr>
+            <w:tcW w:w="2411" w:type="dxa"/>
+          </w:tcPr>
+          <w:p>
+            <w:pPr>
+              <w:rPr>
+                <w:b/>
+                <w:bCs/>
+                <w:i/>
+                <w:iCs/>
+              </w:rPr>
+            </w:pPr>
+            <w:r>
+              <w:rPr>
+                <w:b/>
+                <w:bCs/>
+                <w:i/>
+                <w:iCs/>
+              </w:rPr>
+              <w:t>Riferimenti a requisiti funzionali</w:t>
+            </w:r>
+          </w:p>
+        </w:tc>
+        <w:tc>
+          <w:tcPr>
+            <w:tcW w:w="7244" w:type="dxa"/>
+          </w:tcPr>
+          <w:p>
+            <w:pPr>
+              <w:jc w:val="center"/>
+            </w:pPr>
+            <w:r>
+              <w:t>RF1, RF4, RF5, RF7</w:t>
+            </w:r>
+          </w:p>
+        </w:tc>
+      </w:tr>
+      <w:tr>
+        <w:trPr>
+          <w:trHeight w:val="715"/>
+        </w:trPr>
+        <w:tc>
+          <w:tcPr>
+            <w:tcW w:w="2411" w:type="dxa"/>
+          </w:tcPr>
+          <w:p>
+            <w:pPr>
+              <w:rPr>
+                <w:b/>
+                <w:bCs/>
+                <w:i/>
+                <w:iCs/>
+              </w:rPr>
+            </w:pPr>
+            <w:r>
+              <w:rPr>
+                <w:b/>
+                <w:bCs/>
+                <w:i/>
+                <w:iCs/>
+              </w:rPr>
+              <w:t>Istanze di attori partecipanti</w:t>
+            </w:r>
+          </w:p>
+        </w:tc>
+        <w:tc>
+          <w:tcPr>
+            <w:tcW w:w="7244" w:type="dxa"/>
+          </w:tcPr>
+          <w:p>
+            <w:pPr>
+              <w:jc w:val="center"/>
+            </w:pPr>
+            <w:r>
+              <w:t>Mia: Studente</w:t>
+            </w:r>
+          </w:p>
+        </w:tc>
+      </w:tr>
+      <w:tr>
+        <w:trPr>
+          <w:trHeight w:val="2831"/>
+        </w:trPr>
+        <w:tc>
+          <w:tcPr>
+            <w:tcW w:w="2411" w:type="dxa"/>
+          </w:tcPr>
+          <w:p>
+            <w:pPr>
+              <w:rPr>
+                <w:b/>
+                <w:bCs/>
+                <w:i/>
+                <w:iCs/>
+              </w:rPr>
+            </w:pPr>
+            <w:r>
+              <w:rPr>
+                <w:b/>
+                <w:bCs/>
+                <w:i/>
+                <w:iCs/>
+              </w:rPr>
+              <w:t>Flusso di eventi</w:t>
+            </w:r>
+          </w:p>
+        </w:tc>
+        <w:tc>
+          <w:tcPr>
+            <w:tcW w:w="7244" w:type="dxa"/>
+          </w:tcPr>
+          <w:p>
+            <w:pPr>
+              <w:pStyle w:val="Paragrafoelenco"/>
+              <w:numPr>
+                <w:ilvl w:val="0"/>
+                <w:numId w:val="8"/>
+              </w:numPr>
+            </w:pPr>
+            <w:r>
+              <w:t>Mia effettua l’accesso sul sito UniDates.</w:t>
+            </w:r>
+          </w:p>
+          <w:p>
+            <w:pPr>
+              <w:pStyle w:val="Paragrafoelenco"/>
+              <w:numPr>
+                <w:ilvl w:val="0"/>
+                <w:numId w:val="8"/>
+              </w:numPr>
+            </w:pPr>
+            <w:r>
+              <w:t>Mia entra nella home del sito e clicca sulla sua foto profilo in alto a sinistra.</w:t>
+            </w:r>
+          </w:p>
+          <w:p>
+            <w:pPr>
+              <w:pStyle w:val="Paragrafoelenco"/>
+              <w:numPr>
+                <w:ilvl w:val="0"/>
+                <w:numId w:val="8"/>
+              </w:numPr>
+            </w:pPr>
+            <w:r>
+              <w:t>Mia clicca sulla scritta “Visualizza profilo” che è apparsa.</w:t>
+            </w:r>
+          </w:p>
+          <w:p>
+            <w:pPr>
+              <w:pStyle w:val="Paragrafoelenco"/>
+              <w:numPr>
+                <w:ilvl w:val="0"/>
+                <w:numId w:val="8"/>
+              </w:numPr>
+            </w:pPr>
+            <w:r>
+              <w:t>Mia entra nella sezione dove può visualizzare la sua bio, le informazioni e le foto caricate.</w:t>
+            </w:r>
+          </w:p>
+          <w:p>
+            <w:pPr>
+              <w:pStyle w:val="Paragrafoelenco"/>
+              <w:numPr>
+                <w:ilvl w:val="0"/>
+                <w:numId w:val="8"/>
+              </w:numPr>
+            </w:pPr>
+            <w:r>
+              <w:t>Mia scorre in basso e clicca sulla scritta “Modifica profilo”.</w:t>
+            </w:r>
+          </w:p>
+          <w:p>
+            <w:pPr>
+              <w:pStyle w:val="Paragrafoelenco"/>
+              <w:numPr>
+                <w:ilvl w:val="0"/>
+                <w:numId w:val="8"/>
+              </w:numPr>
+            </w:pPr>
+            <w:r>
+              <w:t>Mia effettua le modifiche alle informazioni, alla bio e carica nuove foto.</w:t>
+            </w:r>
+          </w:p>
+          <w:p>
+            <w:pPr>
+              <w:pStyle w:val="Paragrafoelenco"/>
+              <w:numPr>
+                <w:ilvl w:val="0"/>
+                <w:numId w:val="8"/>
+              </w:numPr>
+            </w:pPr>
+            <w:r>
+              <w:t>Mia clicca su “Conferma modifiche” e torna alla homepage.</w:t>
+            </w:r>
+          </w:p>
+        </w:tc>
+      </w:tr>
+    </w:tbl>
+    <w:p/>
+    <w:p/>
+    <w:tbl>
+      <w:tblPr>
+        <w:tblStyle w:val="Grigliatabella"/>
+        <w:tblW w:w="9640" w:type="dxa"/>
+        <w:tblLook w:val="04A0" w:firstRow="1" w:lastRow="0" w:firstColumn="1" w:lastColumn="0" w:noHBand="0" w:noVBand="1"/>
+      </w:tblPr>
+      <w:tblGrid>
+        <w:gridCol w:w="2407"/>
+        <w:gridCol w:w="7233"/>
+      </w:tblGrid>
+      <w:tr>
+        <w:trPr>
+          <w:trHeight w:val="537"/>
+        </w:trPr>
+        <w:tc>
+          <w:tcPr>
+            <w:tcW w:w="2407" w:type="dxa"/>
+          </w:tcPr>
+          <w:p>
+            <w:pPr>
+              <w:rPr>
+                <w:b/>
+                <w:bCs/>
+                <w:i/>
+                <w:iCs/>
+              </w:rPr>
+            </w:pPr>
+            <w:r>
+              <w:rPr>
+                <w:b/>
+                <w:bCs/>
+                <w:i/>
+                <w:iCs/>
+              </w:rPr>
+              <w:t>Nome</w:t>
+            </w:r>
+          </w:p>
+        </w:tc>
+        <w:tc>
+          <w:tcPr>
+            <w:tcW w:w="7233" w:type="dxa"/>
+          </w:tcPr>
+          <w:p>
+            <w:pPr>
+              <w:jc w:val="center"/>
+            </w:pPr>
+            <w:r>
+              <w:t>Utente registrato ricerca un profilo attraverso l’email</w:t>
+            </w:r>
+          </w:p>
+        </w:tc>
+      </w:tr>
+      <w:tr>
+        <w:trPr>
+          <w:trHeight w:val="508"/>
+        </w:trPr>
+        <w:tc>
+          <w:tcPr>
+            <w:tcW w:w="2407" w:type="dxa"/>
+          </w:tcPr>
+          <w:p>
+            <w:pPr>
+              <w:rPr>
+                <w:b/>
+                <w:bCs/>
+                <w:i/>
+                <w:iCs/>
+              </w:rPr>
+            </w:pPr>
+            <w:r>
+              <w:rPr>
+                <w:b/>
+                <w:bCs/>
+                <w:i/>
+                <w:iCs/>
+              </w:rPr>
+              <w:t>Riferimenti a requisiti funzionali</w:t>
+            </w:r>
+          </w:p>
+        </w:tc>
+        <w:tc>
+          <w:tcPr>
+            <w:tcW w:w="7233" w:type="dxa"/>
+          </w:tcPr>
+          <w:p>
+            <w:pPr>
+              <w:jc w:val="center"/>
+            </w:pPr>
+            <w:r>
+              <w:t>RF1, RF4, RF5, RF8</w:t>
+            </w:r>
+          </w:p>
+        </w:tc>
+      </w:tr>
+      <w:tr>
+        <w:trPr>
+          <w:trHeight w:val="537"/>
+        </w:trPr>
+        <w:tc>
+          <w:tcPr>
+            <w:tcW w:w="2407" w:type="dxa"/>
+          </w:tcPr>
+          <w:p>
+            <w:pPr>
+              <w:rPr>
+                <w:b/>
+                <w:bCs/>
+                <w:i/>
+                <w:iCs/>
+              </w:rPr>
+            </w:pPr>
+            <w:r>
+              <w:rPr>
+                <w:b/>
+                <w:bCs/>
+                <w:i/>
+                <w:iCs/>
+              </w:rPr>
+              <w:t>Istanze di attori partecipanti</w:t>
+            </w:r>
+          </w:p>
+        </w:tc>
+        <w:tc>
+          <w:tcPr>
+            <w:tcW w:w="7233" w:type="dxa"/>
+          </w:tcPr>
+          <w:p>
+            <w:pPr>
+              <w:jc w:val="center"/>
+            </w:pPr>
+            <w:r>
+              <w:t>Giada: Studente</w:t>
+            </w:r>
+          </w:p>
+          <w:p>
+            <w:pPr>
+              <w:jc w:val="center"/>
+            </w:pPr>
+            <w:r>
+              <w:t>Marco: Studente</w:t>
+            </w:r>
+          </w:p>
+          <w:p>
+            <w:pPr>
+              <w:jc w:val="center"/>
+            </w:pPr>
+            <w:r>
+              <w:t>Alessio: Studente</w:t>
+            </w:r>
+          </w:p>
+        </w:tc>
+      </w:tr>
+      <w:tr>
+        <w:trPr>
+          <w:trHeight w:val="1937"/>
+        </w:trPr>
+        <w:tc>
+          <w:tcPr>
+            <w:tcW w:w="2407" w:type="dxa"/>
+          </w:tcPr>
+          <w:p>
+            <w:pPr>
+              <w:rPr>
+                <w:b/>
+                <w:bCs/>
+                <w:i/>
+                <w:iCs/>
+              </w:rPr>
+            </w:pPr>
+            <w:r>
+              <w:rPr>
+                <w:b/>
+                <w:bCs/>
+                <w:i/>
+                <w:iCs/>
+              </w:rPr>
+              <w:lastRenderedPageBreak/>
+              <w:t>Flusso di eventi</w:t>
+            </w:r>
+          </w:p>
+        </w:tc>
+        <w:tc>
+          <w:tcPr>
+            <w:tcW w:w="7233" w:type="dxa"/>
+          </w:tcPr>
+          <w:p>
+            <w:pPr>
+              <w:pStyle w:val="Paragrafoelenco"/>
+              <w:numPr>
+                <w:ilvl w:val="0"/>
+                <w:numId w:val="9"/>
+              </w:numPr>
+            </w:pPr>
+            <w:r>
+              <w:t>Giada effettua l’accesso sul sito UniDates.</w:t>
+            </w:r>
+          </w:p>
+          <w:p>
+            <w:pPr>
+              <w:pStyle w:val="Paragrafoelenco"/>
+              <w:numPr>
+                <w:ilvl w:val="0"/>
+                <w:numId w:val="9"/>
+              </w:numPr>
+            </w:pPr>
+            <w:r>
+              <w:t>Giada entra nella home del sito e decide di usare la barra di ricerca posta in alto sulla pagina per ricercare il ragazzo che le interessa.</w:t>
+            </w:r>
+          </w:p>
+          <w:p>
+            <w:pPr>
+              <w:pStyle w:val="Paragrafoelenco"/>
+              <w:numPr>
+                <w:ilvl w:val="0"/>
+                <w:numId w:val="9"/>
+              </w:numPr>
+            </w:pPr>
+            <w:r>
+              <w:t>Giada inserisce l’email fornitale dall’amico Marco e clicca il tasto di ricerca.</w:t>
+            </w:r>
+          </w:p>
+          <w:p>
+            <w:pPr>
+              <w:pStyle w:val="Paragrafoelenco"/>
+              <w:numPr>
+                <w:ilvl w:val="0"/>
+                <w:numId w:val="9"/>
+              </w:numPr>
+            </w:pPr>
+            <w:r>
+              <w:t>Giada ottiene come risultato della ricerca il profilo di Alessio il ragazzo che cercava.</w:t>
+            </w:r>
+          </w:p>
+          <w:p>
+            <w:pPr>
+              <w:pStyle w:val="Paragrafoelenco"/>
+              <w:numPr>
+                <w:ilvl w:val="0"/>
+                <w:numId w:val="9"/>
+              </w:numPr>
+            </w:pPr>
+            <w:r>
+              <w:t>Giada ora clicca sul nome del ragazzo e visualizza il suo profilo.</w:t>
+            </w:r>
+          </w:p>
+        </w:tc>
+      </w:tr>
+    </w:tbl>
+    <w:p/>
+    <w:p/>
+    <w:tbl>
+      <w:tblPr>
+        <w:tblStyle w:val="Grigliatabella"/>
+        <w:tblW w:w="0" w:type="auto"/>
+        <w:tblLook w:val="04A0" w:firstRow="1" w:lastRow="0" w:firstColumn="1" w:lastColumn="0" w:noHBand="0" w:noVBand="1"/>
+      </w:tblPr>
+      <w:tblGrid>
+        <w:gridCol w:w="2405"/>
+        <w:gridCol w:w="7223"/>
+      </w:tblGrid>
+      <w:tr>
+        <w:tc>
+          <w:tcPr>
+            <w:tcW w:w="2405" w:type="dxa"/>
+          </w:tcPr>
+          <w:p>
+            <w:pPr>
+              <w:rPr>
+                <w:b/>
+                <w:bCs/>
+                <w:i/>
+                <w:iCs/>
+              </w:rPr>
+            </w:pPr>
+            <w:r>
+              <w:rPr>
+                <w:b/>
+                <w:bCs/>
+                <w:i/>
+                <w:iCs/>
+              </w:rPr>
+              <w:t>Nome</w:t>
+            </w:r>
+          </w:p>
+        </w:tc>
+        <w:tc>
+          <w:tcPr>
+            <w:tcW w:w="7223" w:type="dxa"/>
+          </w:tcPr>
+          <w:p>
+            <w:pPr>
+              <w:jc w:val="center"/>
+            </w:pPr>
+            <w:r>
+              <w:t>Utente registrato riceve un “match” e può iniziare la conversazione con un altro utente</w:t>
+            </w:r>
+          </w:p>
+        </w:tc>
+      </w:tr>
+      <w:tr>
+        <w:tc>
+          <w:tcPr>
+            <w:tcW w:w="2405" w:type="dxa"/>
+          </w:tcPr>
+          <w:p>
+            <w:pPr>
+              <w:rPr>
+                <w:b/>
+                <w:bCs/>
+                <w:i/>
+                <w:iCs/>
+              </w:rPr>
+            </w:pPr>
+            <w:r>
+              <w:rPr>
+                <w:b/>
+                <w:bCs/>
+                <w:i/>
+                <w:iCs/>
+              </w:rPr>
+              <w:t>Riferimenti a requisiti funzionali</w:t>
+            </w:r>
+          </w:p>
+        </w:tc>
+        <w:tc>
+          <w:tcPr>
+            <w:tcW w:w="7223" w:type="dxa"/>
+          </w:tcPr>
+          <w:p>
+            <w:pPr>
+              <w:jc w:val="center"/>
+            </w:pPr>
+            <w:r>
+              <w:t>RF1, RF4, RF5</w:t>
+            </w:r>
+            <w:r>
+              <w:t>,</w:t>
+            </w:r>
+            <w:r>
+              <w:t xml:space="preserve"> RF6,</w:t>
+            </w:r>
+            <w:r>
+              <w:t xml:space="preserve"> RF9</w:t>
+            </w:r>
+          </w:p>
+        </w:tc>
+      </w:tr>
+      <w:tr>
+        <w:tc>
+          <w:tcPr>
+            <w:tcW w:w="2405" w:type="dxa"/>
+          </w:tcPr>
+          <w:p>
+            <w:pPr>
+              <w:rPr>
+                <w:b/>
+                <w:bCs/>
+                <w:i/>
+                <w:iCs/>
+              </w:rPr>
+            </w:pPr>
+            <w:r>
+              <w:rPr>
+                <w:b/>
+                <w:bCs/>
+                <w:i/>
+                <w:iCs/>
+              </w:rPr>
+              <w:t>Istanze di attori partecipanti</w:t>
+            </w:r>
+          </w:p>
+        </w:tc>
+        <w:tc>
+          <w:tcPr>
+            <w:tcW w:w="7223" w:type="dxa"/>
+          </w:tcPr>
+          <w:p>
+            <w:pPr>
+              <w:jc w:val="center"/>
+            </w:pPr>
+            <w:r>
+              <w:t>Marco: Studente</w:t>
+            </w:r>
+          </w:p>
+          <w:p>
+            <w:pPr>
+              <w:jc w:val="center"/>
+            </w:pPr>
+            <w:r>
+              <w:t>Giada: Studente</w:t>
+            </w:r>
+          </w:p>
+        </w:tc>
+      </w:tr>
+      <w:tr>
+        <w:tc>
+          <w:tcPr>
+            <w:tcW w:w="2405" w:type="dxa"/>
+          </w:tcPr>
+          <w:p>
+            <w:pPr>
+              <w:rPr>
+                <w:b/>
+                <w:bCs/>
+                <w:i/>
+                <w:iCs/>
+              </w:rPr>
+            </w:pPr>
+            <w:r>
+              <w:rPr>
+                <w:b/>
+                <w:bCs/>
+                <w:i/>
+                <w:iCs/>
+              </w:rPr>
+              <w:t>Flusso di eventi</w:t>
+            </w:r>
+          </w:p>
+        </w:tc>
+        <w:tc>
+          <w:tcPr>
+            <w:tcW w:w="7223" w:type="dxa"/>
+          </w:tcPr>
+          <w:p>
+            <w:pPr>
+              <w:pStyle w:val="Paragrafoelenco"/>
+              <w:numPr>
+                <w:ilvl w:val="0"/>
+                <w:numId w:val="10"/>
+              </w:numPr>
+            </w:pPr>
+            <w:r>
+              <w:t>Marco effettua il login sul sito UniDates.</w:t>
+            </w:r>
+          </w:p>
+          <w:p>
+            <w:pPr>
+              <w:pStyle w:val="Paragrafoelenco"/>
+              <w:numPr>
+                <w:ilvl w:val="0"/>
+                <w:numId w:val="10"/>
+              </w:numPr>
+            </w:pPr>
+            <w:r>
+              <w:t>Marco entra nella home e clicca sulla campanella in alto e entra nella sezione notifiche.</w:t>
+            </w:r>
+          </w:p>
+          <w:p>
+            <w:pPr>
+              <w:pStyle w:val="Paragrafoelenco"/>
+              <w:numPr>
+                <w:ilvl w:val="0"/>
+                <w:numId w:val="10"/>
+              </w:numPr>
+            </w:pPr>
+            <w:r>
+              <w:t>Marco vede la nuova notifica “Hai ricevuto un nuovo match” e legge che Giada ha ricambiato il “mi piace” ad una foto.</w:t>
+            </w:r>
+          </w:p>
+          <w:p>
+            <w:pPr>
+              <w:pStyle w:val="Paragrafoelenco"/>
+              <w:numPr>
+                <w:ilvl w:val="0"/>
+                <w:numId w:val="10"/>
+              </w:numPr>
+            </w:pPr>
+            <w:r>
+              <w:t>Marco apre il profilo di Giada.</w:t>
+            </w:r>
+          </w:p>
+          <w:p>
+            <w:pPr>
+              <w:pStyle w:val="Paragrafoelenco"/>
+              <w:numPr>
+                <w:ilvl w:val="0"/>
+                <w:numId w:val="10"/>
+              </w:numPr>
+            </w:pPr>
+            <w:r>
+              <w:t>Marco vede che sul profilo è comparsa l’email di Giada, e alla sua sinistra è comparso il tasto “Comincia una chat”.</w:t>
+            </w:r>
+          </w:p>
+          <w:p>
+            <w:pPr>
+              <w:pStyle w:val="Paragrafoelenco"/>
+              <w:numPr>
+                <w:ilvl w:val="0"/>
+                <w:numId w:val="10"/>
+              </w:numPr>
+            </w:pPr>
+            <w:r>
+              <w:t>Marco clicca su “Comincia una chat” e inizia una conversazione con Giada.</w:t>
+            </w:r>
+          </w:p>
+        </w:tc>
+      </w:tr>
+    </w:tbl>
+    <w:p/>
+    <w:p/>
+    <w:tbl>
+      <w:tblPr>
+        <w:tblStyle w:val="Grigliatabella"/>
+        <w:tblW w:w="0" w:type="auto"/>
+        <w:tblLook w:val="04A0" w:firstRow="1" w:lastRow="0" w:firstColumn="1" w:lastColumn="0" w:noHBand="0" w:noVBand="1"/>
+      </w:tblPr>
+      <w:tblGrid>
+        <w:gridCol w:w="2405"/>
+        <w:gridCol w:w="7223"/>
+      </w:tblGrid>
+      <w:tr>
+        <w:tc>
+          <w:tcPr>
+            <w:tcW w:w="2405" w:type="dxa"/>
+          </w:tcPr>
+          <w:p>
+            <w:pPr>
+              <w:rPr>
+                <w:b/>
+                <w:bCs/>
+                <w:i/>
+                <w:iCs/>
+              </w:rPr>
+            </w:pPr>
+            <w:r>
+              <w:rPr>
+                <w:b/>
+                <w:bCs/>
+                <w:i/>
+                <w:iCs/>
+              </w:rPr>
+              <w:t xml:space="preserve">Nome </w:t>
+            </w:r>
+          </w:p>
+        </w:tc>
+        <w:tc>
+          <w:tcPr>
+            <w:tcW w:w="7223" w:type="dxa"/>
+          </w:tcPr>
+          <w:p>
+            <w:pPr>
+              <w:jc w:val="center"/>
+            </w:pPr>
+            <w:r>
+              <w:t>Moderatore gestisce l’eliminazione delle foto utente in base alla policy</w:t>
+            </w:r>
+          </w:p>
+        </w:tc>
+      </w:tr>
+      <w:tr>
+        <w:tc>
+          <w:tcPr>
+            <w:tcW w:w="2405" w:type="dxa"/>
+          </w:tcPr>
+          <w:p>
+            <w:pPr>
+              <w:rPr>
+                <w:b/>
+                <w:bCs/>
+                <w:i/>
+                <w:iCs/>
+              </w:rPr>
+            </w:pPr>
+            <w:r>
+              <w:rPr>
+                <w:b/>
+                <w:bCs/>
+                <w:i/>
+                <w:iCs/>
+              </w:rPr>
+              <w:t>Riferimenti a requisiti funzionali</w:t>
+            </w:r>
+          </w:p>
+        </w:tc>
+        <w:tc>
+          <w:tcPr>
+            <w:tcW w:w="7223" w:type="dxa"/>
+          </w:tcPr>
+          <w:p>
+            <w:pPr>
+              <w:jc w:val="center"/>
+            </w:pPr>
+            <w:r>
+              <w:t>RF1, RF4,</w:t>
+            </w:r>
+            <w:r>
+              <w:t xml:space="preserve"> RF12, RF13, RF14</w:t>
+            </w:r>
+          </w:p>
+        </w:tc>
+      </w:tr>
+      <w:tr>
+        <w:tc>
+          <w:tcPr>
+            <w:tcW w:w="2405" w:type="dxa"/>
+          </w:tcPr>
+          <w:p>
+            <w:pPr>
+              <w:rPr>
+                <w:b/>
+                <w:bCs/>
+                <w:i/>
+                <w:iCs/>
+              </w:rPr>
+            </w:pPr>
+            <w:r>
+              <w:rPr>
+                <w:b/>
+                <w:bCs/>
+                <w:i/>
+                <w:iCs/>
+              </w:rPr>
+              <w:t>Istanza di attori partecipanti</w:t>
+            </w:r>
+          </w:p>
+        </w:tc>
+        <w:tc>
+          <w:tcPr>
+            <w:tcW w:w="7223" w:type="dxa"/>
+          </w:tcPr>
+          <w:p>
+            <w:pPr>
+              <w:jc w:val="center"/>
+            </w:pPr>
+            <w:r>
+              <w:t>Paolo: Moderatore</w:t>
+            </w:r>
+          </w:p>
+          <w:p>
+            <w:pPr>
+              <w:jc w:val="center"/>
+            </w:pPr>
+            <w:r>
+              <w:t>Giorgio: Studente</w:t>
+            </w:r>
+          </w:p>
+        </w:tc>
+      </w:tr>
+      <w:tr>
+        <w:tc>
+          <w:tcPr>
+            <w:tcW w:w="2405" w:type="dxa"/>
+          </w:tcPr>
+          <w:p>
+            <w:pPr>
+              <w:rPr>
+                <w:b/>
+                <w:bCs/>
+                <w:i/>
+                <w:iCs/>
+              </w:rPr>
+            </w:pPr>
+            <w:r>
+              <w:rPr>
+                <w:b/>
+                <w:bCs/>
+                <w:i/>
+                <w:iCs/>
+              </w:rPr>
+              <w:t>Flusso di eventi</w:t>
+            </w:r>
+          </w:p>
+        </w:tc>
+        <w:tc>
+          <w:tcPr>
+            <w:tcW w:w="7223" w:type="dxa"/>
+          </w:tcPr>
+          <w:p>
+            <w:pPr>
+              <w:pStyle w:val="Paragrafoelenco"/>
+              <w:numPr>
+                <w:ilvl w:val="0"/>
+                <w:numId w:val="11"/>
+              </w:numPr>
+            </w:pPr>
+            <w:r>
+              <w:t>Paolo effettua il login a UniDates tramite email “paolomoderatore</w:t>
+            </w:r>
+            <w:hyperlink r:id="rId5">
+              <w:r>
+                <w:t>@gmail.com</w:t>
+              </w:r>
+            </w:hyperlink>
+            <w:r>
+              <w:t>” e password “OloapAmm” e viene autenticato come amministratore.</w:t>
+            </w:r>
+          </w:p>
+          <w:p>
+            <w:pPr>
+              <w:pStyle w:val="Paragrafoelenco"/>
+              <w:numPr>
+                <w:ilvl w:val="0"/>
+                <w:numId w:val="11"/>
+              </w:numPr>
+            </w:pPr>
+            <w:r>
+              <w:t>Paolo entra nella home del sito e entra nell’area riservata “Moderazione” .</w:t>
+            </w:r>
+          </w:p>
+          <w:p>
+            <w:pPr>
+              <w:pStyle w:val="Paragrafoelenco"/>
+              <w:numPr>
+                <w:ilvl w:val="0"/>
+                <w:numId w:val="11"/>
+              </w:numPr>
+            </w:pPr>
+            <w:r>
+              <w:t>Nella sezione di moderazione Paolo trova la lista degli utenti registrati a UniDates, e per ogni utente avrà la possibilità di visionare le foto del profilo.</w:t>
+            </w:r>
+          </w:p>
+          <w:p>
+            <w:pPr>
+              <w:pStyle w:val="Paragrafoelenco"/>
+              <w:numPr>
+                <w:ilvl w:val="0"/>
+                <w:numId w:val="11"/>
+              </w:numPr>
+            </w:pPr>
+            <w:r>
+              <w:t>Paolo scorre la lista e si accorge che Giorgio ha inserito una foto che non rispetta la policy.</w:t>
+            </w:r>
+          </w:p>
+          <w:p>
+            <w:pPr>
+              <w:pStyle w:val="Paragrafoelenco"/>
+              <w:numPr>
+                <w:ilvl w:val="0"/>
+                <w:numId w:val="11"/>
+              </w:numPr>
+            </w:pPr>
+            <w:r>
+              <w:t>Paolo elimina la foto di Giorgio che non rispetta il regolamento.</w:t>
+            </w:r>
+          </w:p>
+          <w:p>
+            <w:pPr>
+              <w:pStyle w:val="Paragrafoelenco"/>
+              <w:numPr>
+                <w:ilvl w:val="0"/>
+                <w:numId w:val="11"/>
+              </w:numPr>
+            </w:pPr>
+            <w:r>
+              <w:t>Paolo mando un’ammonizione a Giorgio.</w:t>
+            </w:r>
+          </w:p>
+          <w:p>
+            <w:pPr>
+              <w:pStyle w:val="Paragrafoelenco"/>
+              <w:numPr>
+                <w:ilvl w:val="0"/>
+                <w:numId w:val="11"/>
+              </w:numPr>
+            </w:pPr>
+            <w:r>
+              <w:t>Paolo finisce di controllare il profili ed effettua il logout.</w:t>
+            </w:r>
+          </w:p>
+        </w:tc>
+      </w:tr>
+    </w:tbl>
+    <w:p/>
     <w:p/>
     <w:sectPr>
       <w:pgSz w:w="11906" w:h="16838"/>
@@ -1956,6 +3084,92 @@
     </w:lvl>
   </w:abstractNum>
   <w:abstractNum w:abstractNumId="2" w15:restartNumberingAfterBreak="0">
+    <w:nsid w:val="27801D86"/>
+    <w:multiLevelType w:val="hybridMultilevel"/>
+    <w:tmpl w:val="A7CA80AE"/>
+    <w:lvl w:ilvl="0" w:tplc="0410000F">
+      <w:start w:val="1"/>
+      <w:numFmt w:val="decimal"/>
+      <w:lvlText w:val="%1."/>
+      <w:lvlJc w:val="left"/>
+      <w:pPr>
+        <w:ind w:left="720" w:hanging="360"/>
+      </w:pPr>
+    </w:lvl>
+    <w:lvl w:ilvl="1" w:tplc="04100019" w:tentative="1">
+      <w:start w:val="1"/>
+      <w:numFmt w:val="lowerLetter"/>
+      <w:lvlText w:val="%2."/>
+      <w:lvlJc w:val="left"/>
+      <w:pPr>
+        <w:ind w:left="1440" w:hanging="360"/>
+      </w:pPr>
+    </w:lvl>
+    <w:lvl w:ilvl="2" w:tplc="0410001B" w:tentative="1">
+      <w:start w:val="1"/>
+      <w:numFmt w:val="lowerRoman"/>
+      <w:lvlText w:val="%3."/>
+      <w:lvlJc w:val="right"/>
+      <w:pPr>
+        <w:ind w:left="2160" w:hanging="180"/>
+      </w:pPr>
+    </w:lvl>
+    <w:lvl w:ilvl="3" w:tplc="0410000F" w:tentative="1">
+      <w:start w:val="1"/>
+      <w:numFmt w:val="decimal"/>
+      <w:lvlText w:val="%4."/>
+      <w:lvlJc w:val="left"/>
+      <w:pPr>
+        <w:ind w:left="2880" w:hanging="360"/>
+      </w:pPr>
+    </w:lvl>
+    <w:lvl w:ilvl="4" w:tplc="04100019" w:tentative="1">
+      <w:start w:val="1"/>
+      <w:numFmt w:val="lowerLetter"/>
+      <w:lvlText w:val="%5."/>
+      <w:lvlJc w:val="left"/>
+      <w:pPr>
+        <w:ind w:left="3600" w:hanging="360"/>
+      </w:pPr>
+    </w:lvl>
+    <w:lvl w:ilvl="5" w:tplc="0410001B" w:tentative="1">
+      <w:start w:val="1"/>
+      <w:numFmt w:val="lowerRoman"/>
+      <w:lvlText w:val="%6."/>
+      <w:lvlJc w:val="right"/>
+      <w:pPr>
+        <w:ind w:left="4320" w:hanging="180"/>
+      </w:pPr>
+    </w:lvl>
+    <w:lvl w:ilvl="6" w:tplc="0410000F" w:tentative="1">
+      <w:start w:val="1"/>
+      <w:numFmt w:val="decimal"/>
+      <w:lvlText w:val="%7."/>
+      <w:lvlJc w:val="left"/>
+      <w:pPr>
+        <w:ind w:left="5040" w:hanging="360"/>
+      </w:pPr>
+    </w:lvl>
+    <w:lvl w:ilvl="7" w:tplc="04100019" w:tentative="1">
+      <w:start w:val="1"/>
+      <w:numFmt w:val="lowerLetter"/>
+      <w:lvlText w:val="%8."/>
+      <w:lvlJc w:val="left"/>
+      <w:pPr>
+        <w:ind w:left="5760" w:hanging="360"/>
+      </w:pPr>
+    </w:lvl>
+    <w:lvl w:ilvl="8" w:tplc="0410001B" w:tentative="1">
+      <w:start w:val="1"/>
+      <w:numFmt w:val="lowerRoman"/>
+      <w:lvlText w:val="%9."/>
+      <w:lvlJc w:val="right"/>
+      <w:pPr>
+        <w:ind w:left="6480" w:hanging="180"/>
+      </w:pPr>
+    </w:lvl>
+  </w:abstractNum>
+  <w:abstractNum w:abstractNumId="3" w15:restartNumberingAfterBreak="0">
     <w:nsid w:val="2EE669AB"/>
     <w:multiLevelType w:val="hybridMultilevel"/>
     <w:tmpl w:val="7AF44442"/>
@@ -2068,7 +3282,96 @@
       </w:rPr>
     </w:lvl>
   </w:abstractNum>
-  <w:abstractNum w:abstractNumId="3" w15:restartNumberingAfterBreak="0">
+  <w:abstractNum w:abstractNumId="4" w15:restartNumberingAfterBreak="0">
+    <w:nsid w:val="313443C9"/>
+    <w:multiLevelType w:val="hybridMultilevel"/>
+    <w:tmpl w:val="349E17CE"/>
+    <w:lvl w:ilvl="0" w:tplc="0410000F">
+      <w:start w:val="1"/>
+      <w:numFmt w:val="decimal"/>
+      <w:lvlText w:val="%1."/>
+      <w:lvlJc w:val="left"/>
+      <w:pPr>
+        <w:ind w:left="720" w:hanging="360"/>
+      </w:pPr>
+      <w:rPr>
+        <w:rFonts w:hint="default"/>
+      </w:rPr>
+    </w:lvl>
+    <w:lvl w:ilvl="1" w:tplc="04100019" w:tentative="1">
+      <w:start w:val="1"/>
+      <w:numFmt w:val="lowerLetter"/>
+      <w:lvlText w:val="%2."/>
+      <w:lvlJc w:val="left"/>
+      <w:pPr>
+        <w:ind w:left="1440" w:hanging="360"/>
+      </w:pPr>
+    </w:lvl>
+    <w:lvl w:ilvl="2" w:tplc="0410001B" w:tentative="1">
+      <w:start w:val="1"/>
+      <w:numFmt w:val="lowerRoman"/>
+      <w:lvlText w:val="%3."/>
+      <w:lvlJc w:val="right"/>
+      <w:pPr>
+        <w:ind w:left="2160" w:hanging="180"/>
+      </w:pPr>
+    </w:lvl>
+    <w:lvl w:ilvl="3" w:tplc="0410000F" w:tentative="1">
+      <w:start w:val="1"/>
+      <w:numFmt w:val="decimal"/>
+      <w:lvlText w:val="%4."/>
+      <w:lvlJc w:val="left"/>
+      <w:pPr>
+        <w:ind w:left="2880" w:hanging="360"/>
+      </w:pPr>
+    </w:lvl>
+    <w:lvl w:ilvl="4" w:tplc="04100019" w:tentative="1">
+      <w:start w:val="1"/>
+      <w:numFmt w:val="lowerLetter"/>
+      <w:lvlText w:val="%5."/>
+      <w:lvlJc w:val="left"/>
+      <w:pPr>
+        <w:ind w:left="3600" w:hanging="360"/>
+      </w:pPr>
+    </w:lvl>
+    <w:lvl w:ilvl="5" w:tplc="0410001B" w:tentative="1">
+      <w:start w:val="1"/>
+      <w:numFmt w:val="lowerRoman"/>
+      <w:lvlText w:val="%6."/>
+      <w:lvlJc w:val="right"/>
+      <w:pPr>
+        <w:ind w:left="4320" w:hanging="180"/>
+      </w:pPr>
+    </w:lvl>
+    <w:lvl w:ilvl="6" w:tplc="0410000F" w:tentative="1">
+      <w:start w:val="1"/>
+      <w:numFmt w:val="decimal"/>
+      <w:lvlText w:val="%7."/>
+      <w:lvlJc w:val="left"/>
+      <w:pPr>
+        <w:ind w:left="5040" w:hanging="360"/>
+      </w:pPr>
+    </w:lvl>
+    <w:lvl w:ilvl="7" w:tplc="04100019" w:tentative="1">
+      <w:start w:val="1"/>
+      <w:numFmt w:val="lowerLetter"/>
+      <w:lvlText w:val="%8."/>
+      <w:lvlJc w:val="left"/>
+      <w:pPr>
+        <w:ind w:left="5760" w:hanging="360"/>
+      </w:pPr>
+    </w:lvl>
+    <w:lvl w:ilvl="8" w:tplc="0410001B" w:tentative="1">
+      <w:start w:val="1"/>
+      <w:numFmt w:val="lowerRoman"/>
+      <w:lvlText w:val="%9."/>
+      <w:lvlJc w:val="right"/>
+      <w:pPr>
+        <w:ind w:left="6480" w:hanging="180"/>
+      </w:pPr>
+    </w:lvl>
+  </w:abstractNum>
+  <w:abstractNum w:abstractNumId="5" w15:restartNumberingAfterBreak="0">
     <w:nsid w:val="33CA7940"/>
     <w:multiLevelType w:val="multilevel"/>
     <w:tmpl w:val="AA12040E"/>
@@ -2181,7 +3484,179 @@
       </w:rPr>
     </w:lvl>
   </w:abstractNum>
-  <w:abstractNum w:abstractNumId="4" w15:restartNumberingAfterBreak="0">
+  <w:abstractNum w:abstractNumId="6" w15:restartNumberingAfterBreak="0">
+    <w:nsid w:val="44A53713"/>
+    <w:multiLevelType w:val="hybridMultilevel"/>
+    <w:tmpl w:val="212CD732"/>
+    <w:lvl w:ilvl="0" w:tplc="0410000F">
+      <w:start w:val="1"/>
+      <w:numFmt w:val="decimal"/>
+      <w:lvlText w:val="%1."/>
+      <w:lvlJc w:val="left"/>
+      <w:pPr>
+        <w:ind w:left="720" w:hanging="360"/>
+      </w:pPr>
+    </w:lvl>
+    <w:lvl w:ilvl="1" w:tplc="04100019" w:tentative="1">
+      <w:start w:val="1"/>
+      <w:numFmt w:val="lowerLetter"/>
+      <w:lvlText w:val="%2."/>
+      <w:lvlJc w:val="left"/>
+      <w:pPr>
+        <w:ind w:left="1440" w:hanging="360"/>
+      </w:pPr>
+    </w:lvl>
+    <w:lvl w:ilvl="2" w:tplc="0410001B" w:tentative="1">
+      <w:start w:val="1"/>
+      <w:numFmt w:val="lowerRoman"/>
+      <w:lvlText w:val="%3."/>
+      <w:lvlJc w:val="right"/>
+      <w:pPr>
+        <w:ind w:left="2160" w:hanging="180"/>
+      </w:pPr>
+    </w:lvl>
+    <w:lvl w:ilvl="3" w:tplc="0410000F" w:tentative="1">
+      <w:start w:val="1"/>
+      <w:numFmt w:val="decimal"/>
+      <w:lvlText w:val="%4."/>
+      <w:lvlJc w:val="left"/>
+      <w:pPr>
+        <w:ind w:left="2880" w:hanging="360"/>
+      </w:pPr>
+    </w:lvl>
+    <w:lvl w:ilvl="4" w:tplc="04100019" w:tentative="1">
+      <w:start w:val="1"/>
+      <w:numFmt w:val="lowerLetter"/>
+      <w:lvlText w:val="%5."/>
+      <w:lvlJc w:val="left"/>
+      <w:pPr>
+        <w:ind w:left="3600" w:hanging="360"/>
+      </w:pPr>
+    </w:lvl>
+    <w:lvl w:ilvl="5" w:tplc="0410001B" w:tentative="1">
+      <w:start w:val="1"/>
+      <w:numFmt w:val="lowerRoman"/>
+      <w:lvlText w:val="%6."/>
+      <w:lvlJc w:val="right"/>
+      <w:pPr>
+        <w:ind w:left="4320" w:hanging="180"/>
+      </w:pPr>
+    </w:lvl>
+    <w:lvl w:ilvl="6" w:tplc="0410000F" w:tentative="1">
+      <w:start w:val="1"/>
+      <w:numFmt w:val="decimal"/>
+      <w:lvlText w:val="%7."/>
+      <w:lvlJc w:val="left"/>
+      <w:pPr>
+        <w:ind w:left="5040" w:hanging="360"/>
+      </w:pPr>
+    </w:lvl>
+    <w:lvl w:ilvl="7" w:tplc="04100019" w:tentative="1">
+      <w:start w:val="1"/>
+      <w:numFmt w:val="lowerLetter"/>
+      <w:lvlText w:val="%8."/>
+      <w:lvlJc w:val="left"/>
+      <w:pPr>
+        <w:ind w:left="5760" w:hanging="360"/>
+      </w:pPr>
+    </w:lvl>
+    <w:lvl w:ilvl="8" w:tplc="0410001B" w:tentative="1">
+      <w:start w:val="1"/>
+      <w:numFmt w:val="lowerRoman"/>
+      <w:lvlText w:val="%9."/>
+      <w:lvlJc w:val="right"/>
+      <w:pPr>
+        <w:ind w:left="6480" w:hanging="180"/>
+      </w:pPr>
+    </w:lvl>
+  </w:abstractNum>
+  <w:abstractNum w:abstractNumId="7" w15:restartNumberingAfterBreak="0">
+    <w:nsid w:val="576C17A9"/>
+    <w:multiLevelType w:val="hybridMultilevel"/>
+    <w:tmpl w:val="B2C848BE"/>
+    <w:lvl w:ilvl="0" w:tplc="0410000F">
+      <w:start w:val="1"/>
+      <w:numFmt w:val="decimal"/>
+      <w:lvlText w:val="%1."/>
+      <w:lvlJc w:val="left"/>
+      <w:pPr>
+        <w:ind w:left="720" w:hanging="360"/>
+      </w:pPr>
+    </w:lvl>
+    <w:lvl w:ilvl="1" w:tplc="04100019" w:tentative="1">
+      <w:start w:val="1"/>
+      <w:numFmt w:val="lowerLetter"/>
+      <w:lvlText w:val="%2."/>
+      <w:lvlJc w:val="left"/>
+      <w:pPr>
+        <w:ind w:left="1440" w:hanging="360"/>
+      </w:pPr>
+    </w:lvl>
+    <w:lvl w:ilvl="2" w:tplc="0410001B" w:tentative="1">
+      <w:start w:val="1"/>
+      <w:numFmt w:val="lowerRoman"/>
+      <w:lvlText w:val="%3."/>
+      <w:lvlJc w:val="right"/>
+      <w:pPr>
+        <w:ind w:left="2160" w:hanging="180"/>
+      </w:pPr>
+    </w:lvl>
+    <w:lvl w:ilvl="3" w:tplc="0410000F" w:tentative="1">
+      <w:start w:val="1"/>
+      <w:numFmt w:val="decimal"/>
+      <w:lvlText w:val="%4."/>
+      <w:lvlJc w:val="left"/>
+      <w:pPr>
+        <w:ind w:left="2880" w:hanging="360"/>
+      </w:pPr>
+    </w:lvl>
+    <w:lvl w:ilvl="4" w:tplc="04100019" w:tentative="1">
+      <w:start w:val="1"/>
+      <w:numFmt w:val="lowerLetter"/>
+      <w:lvlText w:val="%5."/>
+      <w:lvlJc w:val="left"/>
+      <w:pPr>
+        <w:ind w:left="3600" w:hanging="360"/>
+      </w:pPr>
+    </w:lvl>
+    <w:lvl w:ilvl="5" w:tplc="0410001B" w:tentative="1">
+      <w:start w:val="1"/>
+      <w:numFmt w:val="lowerRoman"/>
+      <w:lvlText w:val="%6."/>
+      <w:lvlJc w:val="right"/>
+      <w:pPr>
+        <w:ind w:left="4320" w:hanging="180"/>
+      </w:pPr>
+    </w:lvl>
+    <w:lvl w:ilvl="6" w:tplc="0410000F" w:tentative="1">
+      <w:start w:val="1"/>
+      <w:numFmt w:val="decimal"/>
+      <w:lvlText w:val="%7."/>
+      <w:lvlJc w:val="left"/>
+      <w:pPr>
+        <w:ind w:left="5040" w:hanging="360"/>
+      </w:pPr>
+    </w:lvl>
+    <w:lvl w:ilvl="7" w:tplc="04100019" w:tentative="1">
+      <w:start w:val="1"/>
+      <w:numFmt w:val="lowerLetter"/>
+      <w:lvlText w:val="%8."/>
+      <w:lvlJc w:val="left"/>
+      <w:pPr>
+        <w:ind w:left="5760" w:hanging="360"/>
+      </w:pPr>
+    </w:lvl>
+    <w:lvl w:ilvl="8" w:tplc="0410001B" w:tentative="1">
+      <w:start w:val="1"/>
+      <w:numFmt w:val="lowerRoman"/>
+      <w:lvlText w:val="%9."/>
+      <w:lvlJc w:val="right"/>
+      <w:pPr>
+        <w:ind w:left="6480" w:hanging="180"/>
+      </w:pPr>
+    </w:lvl>
+  </w:abstractNum>
+  <w:abstractNum w:abstractNumId="8" w15:restartNumberingAfterBreak="0">
     <w:nsid w:val="5FAC1E6E"/>
     <w:multiLevelType w:val="multilevel"/>
     <w:tmpl w:val="0410001F"/>
@@ -2267,7 +3742,7 @@
       </w:pPr>
     </w:lvl>
   </w:abstractNum>
-  <w:abstractNum w:abstractNumId="5" w15:restartNumberingAfterBreak="0">
+  <w:abstractNum w:abstractNumId="9" w15:restartNumberingAfterBreak="0">
     <w:nsid w:val="676E40E3"/>
     <w:multiLevelType w:val="hybridMultilevel"/>
     <w:tmpl w:val="FFFABBCC"/>
@@ -2380,7 +3855,7 @@
       </w:rPr>
     </w:lvl>
   </w:abstractNum>
-  <w:abstractNum w:abstractNumId="6" w15:restartNumberingAfterBreak="0">
+  <w:abstractNum w:abstractNumId="10" w15:restartNumberingAfterBreak="0">
     <w:nsid w:val="73D750DE"/>
     <w:multiLevelType w:val="hybridMultilevel"/>
     <w:tmpl w:val="17DA8D0E"/>
@@ -2497,22 +3972,34 @@
     <w:abstractNumId w:val="1"/>
   </w:num>
   <w:num w:numId="2">
-    <w:abstractNumId w:val="4"/>
+    <w:abstractNumId w:val="8"/>
   </w:num>
   <w:num w:numId="3">
+    <w:abstractNumId w:val="5"/>
+  </w:num>
+  <w:num w:numId="4">
     <w:abstractNumId w:val="3"/>
   </w:num>
-  <w:num w:numId="4">
-    <w:abstractNumId w:val="2"/>
-  </w:num>
   <w:num w:numId="5">
-    <w:abstractNumId w:val="6"/>
+    <w:abstractNumId w:val="10"/>
   </w:num>
   <w:num w:numId="6">
-    <w:abstractNumId w:val="5"/>
+    <w:abstractNumId w:val="9"/>
   </w:num>
   <w:num w:numId="7">
     <w:abstractNumId w:val="0"/>
+  </w:num>
+  <w:num w:numId="8">
+    <w:abstractNumId w:val="4"/>
+  </w:num>
+  <w:num w:numId="9">
+    <w:abstractNumId w:val="7"/>
+  </w:num>
+  <w:num w:numId="10">
+    <w:abstractNumId w:val="6"/>
+  </w:num>
+  <w:num w:numId="11">
+    <w:abstractNumId w:val="2"/>
   </w:num>
 </w:numbering>
 </file>
@@ -2955,6 +4442,25 @@
       <w:contextualSpacing/>
     </w:pPr>
   </w:style>
+  <w:style w:type="table" w:styleId="Grigliatabella">
+    <w:name w:val="Table Grid"/>
+    <w:basedOn w:val="Tabellanormale"/>
+    <w:uiPriority w:val="39"/>
+    <w:rsid w:val="002658F3"/>
+    <w:pPr>
+      <w:spacing w:after="0" w:line="240" w:lineRule="auto"/>
+    </w:pPr>
+    <w:tblPr>
+      <w:tblBorders>
+        <w:top w:val="single" w:sz="4" w:space="0" w:color="auto"/>
+        <w:left w:val="single" w:sz="4" w:space="0" w:color="auto"/>
+        <w:bottom w:val="single" w:sz="4" w:space="0" w:color="auto"/>
+        <w:right w:val="single" w:sz="4" w:space="0" w:color="auto"/>
+        <w:insideH w:val="single" w:sz="4" w:space="0" w:color="auto"/>
+        <w:insideV w:val="single" w:sz="4" w:space="0" w:color="auto"/>
+      </w:tblBorders>
+    </w:tblPr>
+  </w:style>
 </w:styles>
 </file>
 

</xml_diff>

<commit_message>
Accorgimenti su un requisito funzionale
</commit_message>
<xml_diff>
--- a/Derivelables/Requirements&UseCase_Unidates.docx
+++ b/Derivelables/Requirements&UseCase_Unidates.docx
@@ -12,6 +12,7 @@
           <w:szCs w:val="40"/>
         </w:rPr>
       </w:pPr>
+      <w:proofErr w:type="spellStart"/>
       <w:r>
         <w:rPr>
           <w:b/>
@@ -19,8 +20,29 @@
           <w:sz w:val="40"/>
           <w:szCs w:val="40"/>
         </w:rPr>
-        <w:t>Roles Diagram</w:t>
-      </w:r>
+        <w:t>Roles</w:t>
+      </w:r>
+      <w:proofErr w:type="spellEnd"/>
+      <w:r>
+        <w:rPr>
+          <w:b/>
+          <w:bCs/>
+          <w:sz w:val="40"/>
+          <w:szCs w:val="40"/>
+        </w:rPr>
+        <w:t xml:space="preserve"> </w:t>
+      </w:r>
+      <w:proofErr w:type="spellStart"/>
+      <w:r>
+        <w:rPr>
+          <w:b/>
+          <w:bCs/>
+          <w:sz w:val="40"/>
+          <w:szCs w:val="40"/>
+        </w:rPr>
+        <w:t>Diagram</w:t>
+      </w:r>
+      <w:proofErr w:type="spellEnd"/>
     </w:p>
     <w:p/>
     <w:p>
@@ -239,7 +261,23 @@
           <w:sz w:val="24"/>
           <w:szCs w:val="24"/>
         </w:rPr>
-        <w:t xml:space="preserve"> e la rimozione di foto o bio compromettenti, e può inoltre</w:t>
+        <w:t xml:space="preserve"> e la rimozione di foto o </w:t>
+      </w:r>
+      <w:proofErr w:type="spellStart"/>
+      <w:r>
+        <w:rPr>
+          <w:sz w:val="24"/>
+          <w:szCs w:val="24"/>
+        </w:rPr>
+        <w:t>bio</w:t>
+      </w:r>
+      <w:proofErr w:type="spellEnd"/>
+      <w:r>
+        <w:rPr>
+          <w:sz w:val="24"/>
+          <w:szCs w:val="24"/>
+        </w:rPr>
+        <w:t xml:space="preserve"> compromettenti, e può inoltre</w:t>
       </w:r>
       <w:r>
         <w:rPr>
@@ -766,7 +804,121 @@
           <w:sz w:val="24"/>
           <w:szCs w:val="24"/>
         </w:rPr>
-        <w:t>: Il sistema deve fornire la possibilità di visualizzare la propria sezione home.</w:t>
+        <w:t xml:space="preserve">: Il sistema deve fornire la possibilità di visualizzare la propria sezione </w:t>
+      </w:r>
+      <w:r>
+        <w:rPr>
+          <w:sz w:val="24"/>
+          <w:szCs w:val="24"/>
+        </w:rPr>
+        <w:t>“</w:t>
+      </w:r>
+      <w:r>
+        <w:rPr>
+          <w:sz w:val="24"/>
+          <w:szCs w:val="24"/>
+        </w:rPr>
+        <w:t>home</w:t>
+      </w:r>
+      <w:r>
+        <w:rPr>
+          <w:sz w:val="24"/>
+          <w:szCs w:val="24"/>
+        </w:rPr>
+        <w:t>”</w:t>
+      </w:r>
+      <w:r>
+        <w:rPr>
+          <w:sz w:val="24"/>
+          <w:szCs w:val="24"/>
+        </w:rPr>
+        <w:t>.</w:t>
+      </w:r>
+      <w:r>
+        <w:rPr>
+          <w:sz w:val="24"/>
+          <w:szCs w:val="24"/>
+        </w:rPr>
+        <w:t xml:space="preserve"> </w:t>
+      </w:r>
+      <w:r>
+        <w:rPr>
+          <w:b/>
+          <w:bCs/>
+          <w:i/>
+          <w:iCs/>
+          <w:sz w:val="24"/>
+          <w:szCs w:val="24"/>
+        </w:rPr>
+        <w:t>(rimuover</w:t>
+      </w:r>
+      <w:r>
+        <w:rPr>
+          <w:b/>
+          <w:bCs/>
+          <w:i/>
+          <w:iCs/>
+          <w:sz w:val="24"/>
+          <w:szCs w:val="24"/>
+        </w:rPr>
+        <w:t>e</w:t>
+      </w:r>
+      <w:r>
+        <w:rPr>
+          <w:b/>
+          <w:bCs/>
+          <w:i/>
+          <w:iCs/>
+          <w:sz w:val="24"/>
+          <w:szCs w:val="24"/>
+        </w:rPr>
+        <w:t xml:space="preserve"> da qui</w:t>
+      </w:r>
+      <w:r>
+        <w:rPr>
+          <w:b/>
+          <w:bCs/>
+          <w:i/>
+          <w:iCs/>
+          <w:sz w:val="24"/>
+          <w:szCs w:val="24"/>
+        </w:rPr>
+        <w:t xml:space="preserve">, </w:t>
+      </w:r>
+      <w:r>
+        <w:rPr>
+          <w:b/>
+          <w:bCs/>
+          <w:i/>
+          <w:iCs/>
+          <w:sz w:val="24"/>
+          <w:szCs w:val="24"/>
+        </w:rPr>
+        <w:t xml:space="preserve">differenziare in “home” per studenti, e pannello </w:t>
+      </w:r>
+      <w:proofErr w:type="spellStart"/>
+      <w:r>
+        <w:rPr>
+          <w:b/>
+          <w:bCs/>
+          <w:i/>
+          <w:iCs/>
+          <w:sz w:val="24"/>
+          <w:szCs w:val="24"/>
+        </w:rPr>
+        <w:t>mod</w:t>
+      </w:r>
+      <w:proofErr w:type="spellEnd"/>
+      <w:r>
+        <w:rPr>
+          <w:b/>
+          <w:bCs/>
+          <w:i/>
+          <w:iCs/>
+          <w:sz w:val="24"/>
+          <w:szCs w:val="24"/>
+        </w:rPr>
+        <w:t>/admin per i moderatori e amministratori)</w:t>
       </w:r>
     </w:p>
     <w:p>
@@ -788,6 +940,7 @@
           <w:sz w:val="24"/>
           <w:szCs w:val="24"/>
         </w:rPr>
+        <w:lastRenderedPageBreak/>
         <w:t>RF</w:t>
       </w:r>
       <w:r>
@@ -824,22 +977,7 @@
           <w:sz w:val="24"/>
           <w:szCs w:val="24"/>
         </w:rPr>
-        <w:lastRenderedPageBreak/>
-        <w:t xml:space="preserve">RF7: </w:t>
-      </w:r>
-      <w:r>
-        <w:rPr>
-          <w:sz w:val="24"/>
-          <w:szCs w:val="24"/>
-        </w:rPr>
-        <w:t>Il sistema deve fornire la possibilità di</w:t>
-      </w:r>
-      <w:r>
-        <w:rPr>
-          <w:sz w:val="24"/>
-          <w:szCs w:val="24"/>
-        </w:rPr>
-        <w:t xml:space="preserve"> modificare il proprio profilo.</w:t>
+        <w:t>RF7: Il sistema deve fornire la possibilità di modificare il proprio profilo.</w:t>
       </w:r>
     </w:p>
     <w:p>
@@ -1022,7 +1160,44 @@
           <w:sz w:val="24"/>
           <w:szCs w:val="24"/>
         </w:rPr>
-        <w:t>Il sistema deve fornire la possibilità di partecipare al mini gioco “FindYouMatch”.</w:t>
+        <w:t>Il sistema deve fornire la possibilità di partecipare al mini gioco “</w:t>
+      </w:r>
+      <w:proofErr w:type="spellStart"/>
+      <w:r>
+        <w:rPr>
+          <w:sz w:val="24"/>
+          <w:szCs w:val="24"/>
+        </w:rPr>
+        <w:t>FindYo</w:t>
+      </w:r>
+      <w:r>
+        <w:rPr>
+          <w:sz w:val="24"/>
+          <w:szCs w:val="24"/>
+        </w:rPr>
+        <w:t>u</w:t>
+      </w:r>
+      <w:r>
+        <w:rPr>
+          <w:sz w:val="24"/>
+          <w:szCs w:val="24"/>
+        </w:rPr>
+        <w:t>r</w:t>
+      </w:r>
+      <w:r>
+        <w:rPr>
+          <w:sz w:val="24"/>
+          <w:szCs w:val="24"/>
+        </w:rPr>
+        <w:t>Match</w:t>
+      </w:r>
+      <w:proofErr w:type="spellEnd"/>
+      <w:r>
+        <w:rPr>
+          <w:sz w:val="24"/>
+          <w:szCs w:val="24"/>
+        </w:rPr>
+        <w:t>”.</w:t>
       </w:r>
     </w:p>
     <w:p>
@@ -1269,7 +1444,23 @@
           <w:sz w:val="24"/>
           <w:szCs w:val="24"/>
         </w:rPr>
-        <w:t>: Il sistema deve fornire la possibilità di rimuovere foto o bio che posso risultare offensivi.</w:t>
+        <w:t xml:space="preserve">: Il sistema deve fornire la possibilità di rimuovere foto o </w:t>
+      </w:r>
+      <w:proofErr w:type="spellStart"/>
+      <w:r>
+        <w:rPr>
+          <w:sz w:val="24"/>
+          <w:szCs w:val="24"/>
+        </w:rPr>
+        <w:t>bio</w:t>
+      </w:r>
+      <w:proofErr w:type="spellEnd"/>
+      <w:r>
+        <w:rPr>
+          <w:sz w:val="24"/>
+          <w:szCs w:val="24"/>
+        </w:rPr>
+        <w:t xml:space="preserve"> che posso risultare offensivi.</w:t>
       </w:r>
     </w:p>
     <w:p>
@@ -1482,6 +1673,7 @@
           <w:szCs w:val="24"/>
         </w:rPr>
       </w:pPr>
+      <w:proofErr w:type="spellStart"/>
       <w:r>
         <w:rPr>
           <w:b/>
@@ -1491,6 +1683,7 @@
         </w:rPr>
         <w:t>Usability</w:t>
       </w:r>
+      <w:proofErr w:type="spellEnd"/>
     </w:p>
     <w:p>
       <w:pPr>
@@ -1563,7 +1756,23 @@
           <w:sz w:val="24"/>
           <w:szCs w:val="24"/>
         </w:rPr>
-        <w:t>Il sistema sarà capace di rispondere a qualsiasi tipo di input, corretto o meno che sia. In caso di failure delle operazioni, il sistema farà ripetere le operazioni.</w:t>
+        <w:t xml:space="preserve">Il sistema sarà capace di rispondere a qualsiasi tipo di input, corretto o meno che sia. In caso di </w:t>
+      </w:r>
+      <w:proofErr w:type="spellStart"/>
+      <w:r>
+        <w:rPr>
+          <w:sz w:val="24"/>
+          <w:szCs w:val="24"/>
+        </w:rPr>
+        <w:t>failure</w:t>
+      </w:r>
+      <w:proofErr w:type="spellEnd"/>
+      <w:r>
+        <w:rPr>
+          <w:sz w:val="24"/>
+          <w:szCs w:val="24"/>
+        </w:rPr>
+        <w:t xml:space="preserve"> delle operazioni, il sistema farà ripetere le operazioni.</w:t>
       </w:r>
     </w:p>
     <w:p>
@@ -1666,6 +1875,7 @@
           <w:szCs w:val="24"/>
         </w:rPr>
       </w:pPr>
+      <w:proofErr w:type="spellStart"/>
       <w:r>
         <w:rPr>
           <w:b/>
@@ -1675,6 +1885,7 @@
         </w:rPr>
         <w:t>Supportability</w:t>
       </w:r>
+      <w:proofErr w:type="spellEnd"/>
     </w:p>
     <w:p>
       <w:pPr>
@@ -1690,7 +1901,23 @@
           <w:sz w:val="24"/>
           <w:szCs w:val="24"/>
         </w:rPr>
-        <w:t>Il sistema potrà successivamente essere ampliato e migliorato, in quanto sarà sviluppato tramite un approccio Object-Oriented e l’utilizzo di design pattern efficienti.</w:t>
+        <w:t>Il sistema potrà successivamente essere ampliato e migliorato, in quanto sarà sviluppato tramite un approccio Object-</w:t>
+      </w:r>
+      <w:proofErr w:type="spellStart"/>
+      <w:r>
+        <w:rPr>
+          <w:sz w:val="24"/>
+          <w:szCs w:val="24"/>
+        </w:rPr>
+        <w:t>Oriented</w:t>
+      </w:r>
+      <w:proofErr w:type="spellEnd"/>
+      <w:r>
+        <w:rPr>
+          <w:sz w:val="24"/>
+          <w:szCs w:val="24"/>
+        </w:rPr>
+        <w:t xml:space="preserve"> e l’utilizzo di design pattern efficienti.</w:t>
       </w:r>
     </w:p>
     <w:p>
@@ -2001,7 +2228,15 @@
               </w:numPr>
             </w:pPr>
             <w:r>
-              <w:t>Mia effettua l’accesso sul sito UniDates.</w:t>
+              <w:t xml:space="preserve">Mia effettua l’accesso sul sito </w:t>
+            </w:r>
+            <w:proofErr w:type="spellStart"/>
+            <w:r>
+              <w:t>UniDates</w:t>
+            </w:r>
+            <w:proofErr w:type="spellEnd"/>
+            <w:r>
+              <w:t>.</w:t>
             </w:r>
           </w:p>
           <w:p>
@@ -2037,7 +2272,15 @@
               </w:numPr>
             </w:pPr>
             <w:r>
-              <w:t>Mia entra nella sezione dove può visualizzare la sua bio, le informazioni e le foto caricate.</w:t>
+              <w:t xml:space="preserve">Mia entra nella sezione dove può visualizzare la sua </w:t>
+            </w:r>
+            <w:proofErr w:type="spellStart"/>
+            <w:r>
+              <w:t>bio</w:t>
+            </w:r>
+            <w:proofErr w:type="spellEnd"/>
+            <w:r>
+              <w:t>, le informazioni e le foto caricate.</w:t>
             </w:r>
           </w:p>
           <w:p>
@@ -2061,7 +2304,15 @@
               </w:numPr>
             </w:pPr>
             <w:r>
-              <w:t>Mia effettua le modifiche alle informazioni, alla bio e carica nuove foto.</w:t>
+              <w:t xml:space="preserve">Mia effettua le modifiche alle informazioni, alla </w:t>
+            </w:r>
+            <w:proofErr w:type="spellStart"/>
+            <w:r>
+              <w:t>bio</w:t>
+            </w:r>
+            <w:proofErr w:type="spellEnd"/>
+            <w:r>
+              <w:t xml:space="preserve"> e carica nuove foto.</w:t>
             </w:r>
           </w:p>
           <w:p>
@@ -2275,7 +2526,15 @@
               </w:numPr>
             </w:pPr>
             <w:r>
-              <w:t>Giada effettua l’accesso sul sito UniDates.</w:t>
+              <w:t xml:space="preserve">Giada effettua l’accesso sul sito </w:t>
+            </w:r>
+            <w:proofErr w:type="spellStart"/>
+            <w:r>
+              <w:t>UniDates</w:t>
+            </w:r>
+            <w:proofErr w:type="spellEnd"/>
+            <w:r>
+              <w:t>.</w:t>
             </w:r>
           </w:p>
           <w:p>
@@ -2412,17 +2671,26 @@
           <w:p>
             <w:pPr>
               <w:jc w:val="center"/>
-            </w:pPr>
-            <w:r>
-              <w:t>RF1, RF4, RF5</w:t>
-            </w:r>
-            <w:r>
-              <w:t>,</w:t>
-            </w:r>
-            <w:r>
+              <w:rPr>
+                <w:lang w:val="en-GB"/>
+              </w:rPr>
+            </w:pPr>
+            <w:r>
+              <w:rPr>
+                <w:lang w:val="en-GB"/>
+              </w:rPr>
+              <w:t>RF1, RF4, RF5,</w:t>
+            </w:r>
+            <w:r>
+              <w:rPr>
+                <w:lang w:val="en-GB"/>
+              </w:rPr>
               <w:t xml:space="preserve"> RF6,</w:t>
             </w:r>
             <w:r>
+              <w:rPr>
+                <w:lang w:val="en-GB"/>
+              </w:rPr>
               <w:t xml:space="preserve"> RF9</w:t>
             </w:r>
           </w:p>
@@ -2513,7 +2781,15 @@
               </w:numPr>
             </w:pPr>
             <w:r>
-              <w:t>Marco effettua il login sul sito UniDates.</w:t>
+              <w:t xml:space="preserve">Marco effettua il login sul sito </w:t>
+            </w:r>
+            <w:proofErr w:type="spellStart"/>
+            <w:r>
+              <w:t>UniDates</w:t>
+            </w:r>
+            <w:proofErr w:type="spellEnd"/>
+            <w:r>
+              <w:t>.</w:t>
             </w:r>
           </w:p>
           <w:p>
@@ -2662,12 +2938,15 @@
           <w:p>
             <w:pPr>
               <w:jc w:val="center"/>
-            </w:pPr>
-            <w:r>
-              <w:t>RF1, RF4,</w:t>
-            </w:r>
-            <w:r>
-              <w:t xml:space="preserve"> RF12, RF13, RF14</w:t>
+              <w:rPr>
+                <w:lang w:val="en-GB"/>
+              </w:rPr>
+            </w:pPr>
+            <w:r>
+              <w:rPr>
+                <w:lang w:val="en-GB"/>
+              </w:rPr>
+              <w:t>RF1, RF4, RF12, RF13, RF14</w:t>
             </w:r>
           </w:p>
         </w:tc>
@@ -2757,7 +3036,15 @@
               </w:numPr>
             </w:pPr>
             <w:r>
-              <w:t>Paolo effettua il login a UniDates tramite email “paolomoderatore</w:t>
+              <w:t xml:space="preserve">Paolo effettua il login a </w:t>
+            </w:r>
+            <w:proofErr w:type="spellStart"/>
+            <w:r>
+              <w:t>UniDates</w:t>
+            </w:r>
+            <w:proofErr w:type="spellEnd"/>
+            <w:r>
+              <w:t xml:space="preserve"> tramite email “paolomoderatore</w:t>
             </w:r>
             <w:hyperlink r:id="rId5">
               <w:r>
@@ -2765,7 +3052,15 @@
               </w:r>
             </w:hyperlink>
             <w:r>
-              <w:t>” e password “OloapAmm” e viene autenticato come amministratore.</w:t>
+              <w:t>” e password “</w:t>
+            </w:r>
+            <w:proofErr w:type="spellStart"/>
+            <w:r>
+              <w:t>OloapAmm</w:t>
+            </w:r>
+            <w:proofErr w:type="spellEnd"/>
+            <w:r>
+              <w:t>” e viene autenticato come amministratore.</w:t>
             </w:r>
           </w:p>
           <w:p>
@@ -2789,7 +3084,15 @@
               </w:numPr>
             </w:pPr>
             <w:r>
-              <w:t>Nella sezione di moderazione Paolo trova la lista degli utenti registrati a UniDates, e per ogni utente avrà la possibilità di visionare le foto del profilo.</w:t>
+              <w:t xml:space="preserve">Nella sezione di moderazione Paolo trova la lista degli utenti registrati a </w:t>
+            </w:r>
+            <w:proofErr w:type="spellStart"/>
+            <w:r>
+              <w:t>UniDates</w:t>
+            </w:r>
+            <w:proofErr w:type="spellEnd"/>
+            <w:r>
+              <w:t>, e per ogni utente avrà la possibilità di visionare le foto del profilo.</w:t>
             </w:r>
           </w:p>
           <w:p>

</xml_diff>